<commit_message>
camera calibrated, ready for fish detection test
</commit_message>
<xml_diff>
--- a/fish-control-p/vision/media/Markers.docx
+++ b/fish-control-p/vision/media/Markers.docx
@@ -8,16 +8,16 @@
           <w:noProof/>
         </w:rPr>
         <w:drawing>
-          <wp:anchor distT="0" distB="0" distL="114300" distR="114300" simplePos="0" relativeHeight="251662336" behindDoc="0" locked="0" layoutInCell="1" allowOverlap="1" wp14:anchorId="6837C9B3" wp14:editId="7DF1404E">
+          <wp:anchor distT="0" distB="0" distL="114300" distR="114300" simplePos="0" relativeHeight="251662336" behindDoc="0" locked="0" layoutInCell="1" allowOverlap="1" wp14:anchorId="6837C9B3" wp14:editId="7B8442DA">
             <wp:simplePos x="0" y="0"/>
-            <wp:positionH relativeFrom="page">
-              <wp:align>right</wp:align>
+            <wp:positionH relativeFrom="margin">
+              <wp:align>left</wp:align>
             </wp:positionH>
             <wp:positionV relativeFrom="paragraph">
               <wp:posOffset>0</wp:posOffset>
             </wp:positionV>
-            <wp:extent cx="7559040" cy="7559040"/>
-            <wp:effectExtent l="0" t="0" r="3810" b="3810"/>
+            <wp:extent cx="7562751" cy="8953500"/>
+            <wp:effectExtent l="0" t="0" r="635" b="0"/>
             <wp:wrapSquare wrapText="bothSides"/>
             <wp:docPr id="1945022054" name="Graphic 1"/>
             <wp:cNvGraphicFramePr>
@@ -30,26 +30,35 @@
                     <pic:cNvPr id="1945022054" name=""/>
                     <pic:cNvPicPr/>
                   </pic:nvPicPr>
-                  <pic:blipFill>
-                    <a:blip r:embed="rId5">
+                  <pic:blipFill rotWithShape="1">
+                    <a:blip r:embed="rId7">
                       <a:extLst>
                         <a:ext uri="{96DAC541-7B7A-43D3-8B79-37D633B846F1}">
-                          <asvg:svgBlip xmlns:asvg="http://schemas.microsoft.com/office/drawing/2016/SVG/main" r:embed="rId6"/>
+                          <asvg:svgBlip xmlns:asvg="http://schemas.microsoft.com/office/drawing/2016/SVG/main" r:embed="rId8"/>
                         </a:ext>
                       </a:extLst>
                     </a:blip>
+                    <a:srcRect l="8009" r="7524"/>
                     <a:stretch>
                       <a:fillRect/>
                     </a:stretch>
                   </pic:blipFill>
-                  <pic:spPr>
+                  <pic:spPr bwMode="auto">
                     <a:xfrm>
                       <a:off x="0" y="0"/>
-                      <a:ext cx="7559040" cy="7559040"/>
+                      <a:ext cx="7562751" cy="8953500"/>
                     </a:xfrm>
                     <a:prstGeom prst="rect">
                       <a:avLst/>
                     </a:prstGeom>
+                    <a:ln>
+                      <a:noFill/>
+                    </a:ln>
+                    <a:extLst>
+                      <a:ext uri="{53640926-AAD7-44D8-BBD7-CCE9431645EC}">
+                        <a14:shadowObscured xmlns:a14="http://schemas.microsoft.com/office/drawing/2010/main"/>
+                      </a:ext>
+                    </a:extLst>
                   </pic:spPr>
                 </pic:pic>
               </a:graphicData>
@@ -64,26 +73,28 @@
         </w:drawing>
       </w:r>
     </w:p>
-    <w:p/>
-    <w:p/>
-    <w:p/>
     <w:p>
+      <w:pPr>
+        <w:rPr>
+          <w:color w:val="FFFFFF" w:themeColor="background1"/>
+        </w:rPr>
+      </w:pPr>
       <w:r>
         <w:rPr>
           <w:noProof/>
         </w:rPr>
         <w:lastRenderedPageBreak/>
         <w:drawing>
-          <wp:anchor distT="0" distB="0" distL="114300" distR="114300" simplePos="0" relativeHeight="251659264" behindDoc="0" locked="0" layoutInCell="1" allowOverlap="1" wp14:anchorId="2558F550" wp14:editId="1354F9D5">
+          <wp:anchor distT="0" distB="0" distL="114300" distR="114300" simplePos="0" relativeHeight="251659264" behindDoc="0" locked="0" layoutInCell="1" allowOverlap="1" wp14:anchorId="2558F550" wp14:editId="58BE0880">
             <wp:simplePos x="0" y="0"/>
             <wp:positionH relativeFrom="page">
-              <wp:align>left</wp:align>
+              <wp:posOffset>-11</wp:posOffset>
             </wp:positionH>
             <wp:positionV relativeFrom="paragraph">
               <wp:posOffset>0</wp:posOffset>
             </wp:positionV>
-            <wp:extent cx="7578090" cy="7578090"/>
-            <wp:effectExtent l="0" t="0" r="3810" b="3810"/>
+            <wp:extent cx="7596516" cy="9102090"/>
+            <wp:effectExtent l="0" t="0" r="4445" b="3810"/>
             <wp:wrapTopAndBottom/>
             <wp:docPr id="736979733" name="Graphic 2"/>
             <wp:cNvGraphicFramePr>
@@ -96,26 +107,113 @@
                     <pic:cNvPr id="736979733" name=""/>
                     <pic:cNvPicPr/>
                   </pic:nvPicPr>
-                  <pic:blipFill>
-                    <a:blip r:embed="rId7">
+                  <pic:blipFill rotWithShape="1">
+                    <a:blip r:embed="rId9">
                       <a:extLst>
                         <a:ext uri="{96DAC541-7B7A-43D3-8B79-37D633B846F1}">
-                          <asvg:svgBlip xmlns:asvg="http://schemas.microsoft.com/office/drawing/2016/SVG/main" r:embed="rId8"/>
+                          <asvg:svgBlip xmlns:asvg="http://schemas.microsoft.com/office/drawing/2016/SVG/main" r:embed="rId10"/>
                         </a:ext>
                       </a:extLst>
                     </a:blip>
+                    <a:srcRect l="8547" r="7994"/>
                     <a:stretch>
                       <a:fillRect/>
                     </a:stretch>
                   </pic:blipFill>
-                  <pic:spPr>
+                  <pic:spPr bwMode="auto">
                     <a:xfrm>
                       <a:off x="0" y="0"/>
-                      <a:ext cx="7578090" cy="7578090"/>
+                      <a:ext cx="7602069" cy="9108744"/>
                     </a:xfrm>
                     <a:prstGeom prst="rect">
                       <a:avLst/>
                     </a:prstGeom>
+                    <a:ln>
+                      <a:noFill/>
+                    </a:ln>
+                    <a:extLst>
+                      <a:ext uri="{53640926-AAD7-44D8-BBD7-CCE9431645EC}">
+                        <a14:shadowObscured xmlns:a14="http://schemas.microsoft.com/office/drawing/2010/main"/>
+                      </a:ext>
+                    </a:extLst>
+                  </pic:spPr>
+                </pic:pic>
+              </a:graphicData>
+            </a:graphic>
+            <wp14:sizeRelH relativeFrom="margin">
+              <wp14:pctWidth>0</wp14:pctWidth>
+            </wp14:sizeRelH>
+            <wp14:sizeRelV relativeFrom="margin">
+              <wp14:pctHeight>0</wp14:pctHeight>
+            </wp14:sizeRelV>
+          </wp:anchor>
+        </w:drawing>
+      </w:r>
+      <w:r>
+        <w:rPr>
+          <w:color w:val="000000" w:themeColor="text1"/>
+        </w:rPr>
+        <w:t>marker 0</w:t>
+      </w:r>
+    </w:p>
+    <w:p>
+      <w:r>
+        <w:rPr>
+          <w:noProof/>
+        </w:rPr>
+        <w:lastRenderedPageBreak/>
+        <w:drawing>
+          <wp:anchor distT="0" distB="0" distL="114300" distR="114300" simplePos="0" relativeHeight="251661312" behindDoc="0" locked="0" layoutInCell="1" allowOverlap="1" wp14:anchorId="17BD9A24" wp14:editId="5AF2FD9D">
+            <wp:simplePos x="0" y="0"/>
+            <wp:positionH relativeFrom="margin">
+              <wp:align>left</wp:align>
+            </wp:positionH>
+            <wp:positionV relativeFrom="paragraph">
+              <wp:posOffset>0</wp:posOffset>
+            </wp:positionV>
+            <wp:extent cx="7654914" cy="9098280"/>
+            <wp:effectExtent l="0" t="0" r="3810" b="7620"/>
+            <wp:wrapTopAndBottom/>
+            <wp:docPr id="2072458776" name="Graphic 3"/>
+            <wp:cNvGraphicFramePr>
+              <a:graphicFrameLocks xmlns:a="http://schemas.openxmlformats.org/drawingml/2006/main" noChangeAspect="1"/>
+            </wp:cNvGraphicFramePr>
+            <a:graphic xmlns:a="http://schemas.openxmlformats.org/drawingml/2006/main">
+              <a:graphicData uri="http://schemas.openxmlformats.org/drawingml/2006/picture">
+                <pic:pic xmlns:pic="http://schemas.openxmlformats.org/drawingml/2006/picture">
+                  <pic:nvPicPr>
+                    <pic:cNvPr id="2072458776" name=""/>
+                    <pic:cNvPicPr/>
+                  </pic:nvPicPr>
+                  <pic:blipFill rotWithShape="1">
+                    <a:blip r:embed="rId11">
+                      <a:extLst>
+                        <a:ext uri="{96DAC541-7B7A-43D3-8B79-37D633B846F1}">
+                          <asvg:svgBlip xmlns:asvg="http://schemas.microsoft.com/office/drawing/2016/SVG/main" r:embed="rId12"/>
+                        </a:ext>
+                      </a:extLst>
+                    </a:blip>
+                    <a:srcRect l="8616" r="7248"/>
+                    <a:stretch>
+                      <a:fillRect/>
+                    </a:stretch>
+                  </pic:blipFill>
+                  <pic:spPr bwMode="auto">
+                    <a:xfrm>
+                      <a:off x="0" y="0"/>
+                      <a:ext cx="7654914" cy="9098280"/>
+                    </a:xfrm>
+                    <a:prstGeom prst="rect">
+                      <a:avLst/>
+                    </a:prstGeom>
+                    <a:ln>
+                      <a:noFill/>
+                    </a:ln>
+                    <a:extLst>
+                      <a:ext uri="{53640926-AAD7-44D8-BBD7-CCE9431645EC}">
+                        <a14:shadowObscured xmlns:a14="http://schemas.microsoft.com/office/drawing/2010/main"/>
+                      </a:ext>
+                    </a:extLst>
                   </pic:spPr>
                 </pic:pic>
               </a:graphicData>
@@ -130,82 +228,64 @@
         </w:drawing>
       </w:r>
     </w:p>
-    <w:p/>
-    <w:p/>
-    <w:p/>
-    <w:p>
-      <w:r>
-        <w:rPr>
-          <w:noProof/>
-        </w:rPr>
-        <w:lastRenderedPageBreak/>
-        <w:drawing>
-          <wp:anchor distT="0" distB="0" distL="114300" distR="114300" simplePos="0" relativeHeight="251661312" behindDoc="0" locked="0" layoutInCell="1" allowOverlap="1" wp14:anchorId="17BD9A24" wp14:editId="1410792B">
-            <wp:simplePos x="0" y="0"/>
-            <wp:positionH relativeFrom="page">
-              <wp:align>left</wp:align>
-            </wp:positionH>
-            <wp:positionV relativeFrom="paragraph">
-              <wp:posOffset>0</wp:posOffset>
-            </wp:positionV>
-            <wp:extent cx="7517130" cy="7517130"/>
-            <wp:effectExtent l="0" t="0" r="7620" b="7620"/>
-            <wp:wrapTopAndBottom/>
-            <wp:docPr id="2072458776" name="Graphic 3"/>
-            <wp:cNvGraphicFramePr>
-              <a:graphicFrameLocks xmlns:a="http://schemas.openxmlformats.org/drawingml/2006/main" noChangeAspect="1"/>
-            </wp:cNvGraphicFramePr>
-            <a:graphic xmlns:a="http://schemas.openxmlformats.org/drawingml/2006/main">
-              <a:graphicData uri="http://schemas.openxmlformats.org/drawingml/2006/picture">
-                <pic:pic xmlns:pic="http://schemas.openxmlformats.org/drawingml/2006/picture">
-                  <pic:nvPicPr>
-                    <pic:cNvPr id="2072458776" name=""/>
-                    <pic:cNvPicPr/>
-                  </pic:nvPicPr>
-                  <pic:blipFill>
-                    <a:blip r:embed="rId9">
-                      <a:extLst>
-                        <a:ext uri="{96DAC541-7B7A-43D3-8B79-37D633B846F1}">
-                          <asvg:svgBlip xmlns:asvg="http://schemas.microsoft.com/office/drawing/2016/SVG/main" r:embed="rId10"/>
-                        </a:ext>
-                      </a:extLst>
-                    </a:blip>
-                    <a:stretch>
-                      <a:fillRect/>
-                    </a:stretch>
-                  </pic:blipFill>
-                  <pic:spPr>
-                    <a:xfrm>
-                      <a:off x="0" y="0"/>
-                      <a:ext cx="7517130" cy="7517130"/>
-                    </a:xfrm>
-                    <a:prstGeom prst="rect">
-                      <a:avLst/>
-                    </a:prstGeom>
-                  </pic:spPr>
-                </pic:pic>
-              </a:graphicData>
-            </a:graphic>
-            <wp14:sizeRelH relativeFrom="margin">
-              <wp14:pctWidth>0</wp14:pctWidth>
-            </wp14:sizeRelH>
-            <wp14:sizeRelV relativeFrom="margin">
-              <wp14:pctHeight>0</wp14:pctHeight>
-            </wp14:sizeRelV>
-          </wp:anchor>
-        </w:drawing>
-      </w:r>
-    </w:p>
-    <w:p/>
-    <w:p/>
     <w:sectPr>
       <w:pgSz w:w="11906" w:h="16838"/>
-      <w:pgMar w:top="1440" w:right="1440" w:bottom="1440" w:left="1440" w:header="708" w:footer="708" w:gutter="0"/>
+      <w:pgMar w:top="1440" w:right="1440" w:bottom="1440" w:left="0" w:header="709" w:footer="709" w:gutter="0"/>
       <w:cols w:space="708"/>
       <w:docGrid w:linePitch="360"/>
     </w:sectPr>
   </w:body>
 </w:document>
+</file>
+
+<file path=word/endnotes.xml><?xml version="1.0" encoding="utf-8"?>
+<w:endnotes xmlns:wpc="http://schemas.microsoft.com/office/word/2010/wordprocessingCanvas" xmlns:cx="http://schemas.microsoft.com/office/drawing/2014/chartex" xmlns:cx1="http://schemas.microsoft.com/office/drawing/2015/9/8/chartex" xmlns:cx2="http://schemas.microsoft.com/office/drawing/2015/10/21/chartex" xmlns:cx3="http://schemas.microsoft.com/office/drawing/2016/5/9/chartex" xmlns:cx4="http://schemas.microsoft.com/office/drawing/2016/5/10/chartex" xmlns:cx5="http://schemas.microsoft.com/office/drawing/2016/5/11/chartex" xmlns:cx6="http://schemas.microsoft.com/office/drawing/2016/5/12/chartex" xmlns:cx7="http://schemas.microsoft.com/office/drawing/2016/5/13/chartex" xmlns:cx8="http://schemas.microsoft.com/office/drawing/2016/5/14/chartex" xmlns:mc="http://schemas.openxmlformats.org/markup-compatibility/2006" xmlns:aink="http://schemas.microsoft.com/office/drawing/2016/ink" xmlns:am3d="http://schemas.microsoft.com/office/drawing/2017/model3d" xmlns:o="urn:schemas-microsoft-com:office:office" xmlns:oel="http://schemas.microsoft.com/office/2019/extlst" xmlns:r="http://schemas.openxmlformats.org/officeDocument/2006/relationships" xmlns:m="http://schemas.openxmlformats.org/officeDocument/2006/math" xmlns:v="urn:schemas-microsoft-com:vml" xmlns:wp14="http://schemas.microsoft.com/office/word/2010/wordprocessingDrawing" xmlns:wp="http://schemas.openxmlformats.org/drawingml/2006/wordprocessingDrawing" xmlns:w10="urn:schemas-microsoft-com:office:word" xmlns:w="http://schemas.openxmlformats.org/wordprocessingml/2006/main" xmlns:w14="http://schemas.microsoft.com/office/word/2010/wordml" xmlns:w15="http://schemas.microsoft.com/office/word/2012/wordml" xmlns:w16cex="http://schemas.microsoft.com/office/word/2018/wordml/cex" xmlns:w16cid="http://schemas.microsoft.com/office/word/2016/wordml/cid" xmlns:w16="http://schemas.microsoft.com/office/word/2018/wordml" xmlns:w16du="http://schemas.microsoft.com/office/word/2023/wordml/word16du" xmlns:w16sdtdh="http://schemas.microsoft.com/office/word/2020/wordml/sdtdatahash" xmlns:w16sdtfl="http://schemas.microsoft.com/office/word/2024/wordml/sdtformatlock" xmlns:w16se="http://schemas.microsoft.com/office/word/2015/wordml/symex" xmlns:wpg="http://schemas.microsoft.com/office/word/2010/wordprocessingGroup" xmlns:wpi="http://schemas.microsoft.com/office/word/2010/wordprocessingInk" xmlns:wne="http://schemas.microsoft.com/office/word/2006/wordml" xmlns:wps="http://schemas.microsoft.com/office/word/2010/wordprocessingShape" mc:Ignorable="w14 w15 w16se w16cid w16 w16cex w16sdtdh w16sdtfl w16du wp14">
+  <w:endnote w:type="separator" w:id="-1">
+    <w:p>
+      <w:pPr>
+        <w:spacing w:after="0" w:line="240" w:lineRule="auto"/>
+      </w:pPr>
+      <w:r>
+        <w:separator/>
+      </w:r>
+    </w:p>
+  </w:endnote>
+  <w:endnote w:type="continuationSeparator" w:id="0">
+    <w:p>
+      <w:pPr>
+        <w:spacing w:after="0" w:line="240" w:lineRule="auto"/>
+      </w:pPr>
+      <w:r>
+        <w:continuationSeparator/>
+      </w:r>
+    </w:p>
+  </w:endnote>
+</w:endnotes>
+</file>
+
+<file path=word/footnotes.xml><?xml version="1.0" encoding="utf-8"?>
+<w:footnotes xmlns:wpc="http://schemas.microsoft.com/office/word/2010/wordprocessingCanvas" xmlns:cx="http://schemas.microsoft.com/office/drawing/2014/chartex" xmlns:cx1="http://schemas.microsoft.com/office/drawing/2015/9/8/chartex" xmlns:cx2="http://schemas.microsoft.com/office/drawing/2015/10/21/chartex" xmlns:cx3="http://schemas.microsoft.com/office/drawing/2016/5/9/chartex" xmlns:cx4="http://schemas.microsoft.com/office/drawing/2016/5/10/chartex" xmlns:cx5="http://schemas.microsoft.com/office/drawing/2016/5/11/chartex" xmlns:cx6="http://schemas.microsoft.com/office/drawing/2016/5/12/chartex" xmlns:cx7="http://schemas.microsoft.com/office/drawing/2016/5/13/chartex" xmlns:cx8="http://schemas.microsoft.com/office/drawing/2016/5/14/chartex" xmlns:mc="http://schemas.openxmlformats.org/markup-compatibility/2006" xmlns:aink="http://schemas.microsoft.com/office/drawing/2016/ink" xmlns:am3d="http://schemas.microsoft.com/office/drawing/2017/model3d" xmlns:o="urn:schemas-microsoft-com:office:office" xmlns:oel="http://schemas.microsoft.com/office/2019/extlst" xmlns:r="http://schemas.openxmlformats.org/officeDocument/2006/relationships" xmlns:m="http://schemas.openxmlformats.org/officeDocument/2006/math" xmlns:v="urn:schemas-microsoft-com:vml" xmlns:wp14="http://schemas.microsoft.com/office/word/2010/wordprocessingDrawing" xmlns:wp="http://schemas.openxmlformats.org/drawingml/2006/wordprocessingDrawing" xmlns:w10="urn:schemas-microsoft-com:office:word" xmlns:w="http://schemas.openxmlformats.org/wordprocessingml/2006/main" xmlns:w14="http://schemas.microsoft.com/office/word/2010/wordml" xmlns:w15="http://schemas.microsoft.com/office/word/2012/wordml" xmlns:w16cex="http://schemas.microsoft.com/office/word/2018/wordml/cex" xmlns:w16cid="http://schemas.microsoft.com/office/word/2016/wordml/cid" xmlns:w16="http://schemas.microsoft.com/office/word/2018/wordml" xmlns:w16du="http://schemas.microsoft.com/office/word/2023/wordml/word16du" xmlns:w16sdtdh="http://schemas.microsoft.com/office/word/2020/wordml/sdtdatahash" xmlns:w16sdtfl="http://schemas.microsoft.com/office/word/2024/wordml/sdtformatlock" xmlns:w16se="http://schemas.microsoft.com/office/word/2015/wordml/symex" xmlns:wpg="http://schemas.microsoft.com/office/word/2010/wordprocessingGroup" xmlns:wpi="http://schemas.microsoft.com/office/word/2010/wordprocessingInk" xmlns:wne="http://schemas.microsoft.com/office/word/2006/wordml" xmlns:wps="http://schemas.microsoft.com/office/word/2010/wordprocessingShape" mc:Ignorable="w14 w15 w16se w16cid w16 w16cex w16sdtdh w16sdtfl w16du wp14">
+  <w:footnote w:type="separator" w:id="-1">
+    <w:p>
+      <w:pPr>
+        <w:spacing w:after="0" w:line="240" w:lineRule="auto"/>
+      </w:pPr>
+      <w:r>
+        <w:separator/>
+      </w:r>
+    </w:p>
+  </w:footnote>
+  <w:footnote w:type="continuationSeparator" w:id="0">
+    <w:p>
+      <w:pPr>
+        <w:spacing w:after="0" w:line="240" w:lineRule="auto"/>
+      </w:pPr>
+      <w:r>
+        <w:continuationSeparator/>
+      </w:r>
+    </w:p>
+  </w:footnote>
+</w:footnotes>
 </file>
 
 <file path=word/styles.xml><?xml version="1.0" encoding="utf-8"?>
@@ -1125,6 +1205,50 @@
       <w:spacing w:val="5"/>
     </w:rPr>
   </w:style>
+  <w:style w:type="paragraph" w:styleId="Header">
+    <w:name w:val="header"/>
+    <w:basedOn w:val="Normal"/>
+    <w:link w:val="HeaderChar"/>
+    <w:uiPriority w:val="99"/>
+    <w:unhideWhenUsed/>
+    <w:rsid w:val="00A97C2B"/>
+    <w:pPr>
+      <w:tabs>
+        <w:tab w:val="center" w:pos="4513"/>
+        <w:tab w:val="right" w:pos="9026"/>
+      </w:tabs>
+      <w:spacing w:after="0" w:line="240" w:lineRule="auto"/>
+    </w:pPr>
+  </w:style>
+  <w:style w:type="character" w:customStyle="1" w:styleId="HeaderChar">
+    <w:name w:val="Header Char"/>
+    <w:basedOn w:val="DefaultParagraphFont"/>
+    <w:link w:val="Header"/>
+    <w:uiPriority w:val="99"/>
+    <w:rsid w:val="00A97C2B"/>
+  </w:style>
+  <w:style w:type="paragraph" w:styleId="Footer">
+    <w:name w:val="footer"/>
+    <w:basedOn w:val="Normal"/>
+    <w:link w:val="FooterChar"/>
+    <w:uiPriority w:val="99"/>
+    <w:unhideWhenUsed/>
+    <w:rsid w:val="00A97C2B"/>
+    <w:pPr>
+      <w:tabs>
+        <w:tab w:val="center" w:pos="4513"/>
+        <w:tab w:val="right" w:pos="9026"/>
+      </w:tabs>
+      <w:spacing w:after="0" w:line="240" w:lineRule="auto"/>
+    </w:pPr>
+  </w:style>
+  <w:style w:type="character" w:customStyle="1" w:styleId="FooterChar">
+    <w:name w:val="Footer Char"/>
+    <w:basedOn w:val="DefaultParagraphFont"/>
+    <w:link w:val="Footer"/>
+    <w:uiPriority w:val="99"/>
+    <w:rsid w:val="00A97C2B"/>
+  </w:style>
 </w:styles>
 </file>
 

</xml_diff>